<commit_message>
Adding the applicable Standard File and updated Reflections and Measures of Quality
</commit_message>
<xml_diff>
--- a/Reflection Document.docx
+++ b/Reflection Document.docx
@@ -411,7 +411,27 @@
           <w:ilvl w:val="1"/>
           <w:numId w:val="3"/>
         </w:numPr>
-      </w:pPr>
+        <w:rPr>
+          <w:color w:val="FF0000"/>
+          <w:highlight w:val="yellow"/>
+        </w:rPr>
+      </w:pPr>
+      <w:r>
+        <w:rPr>
+          <w:color w:val="FF0000"/>
+          <w:highlight w:val="yellow"/>
+        </w:rPr>
+        <w:t xml:space="preserve">Challenges encountered and how they were </w:t>
+      </w:r>
+      <w:proofErr w:type="gramStart"/>
+      <w:r>
+        <w:rPr>
+          <w:color w:val="FF0000"/>
+          <w:highlight w:val="yellow"/>
+        </w:rPr>
+        <w:t>addressed</w:t>
+      </w:r>
+      <w:proofErr w:type="gramEnd"/>
     </w:p>
     <w:sectPr>
       <w:footerReference w:type="default" r:id="rId7"/>

</xml_diff>

<commit_message>
Added Feedback Map - changes made based on feedback received
</commit_message>
<xml_diff>
--- a/Reflection Document.docx
+++ b/Reflection Document.docx
@@ -267,18 +267,16 @@
         </w:rPr>
         <w:t xml:space="preserve">Country Risk, in projects carried out internationally is an often omitted area, and the coverage so far has shown this. This </w:t>
       </w:r>
-      <w:proofErr w:type="gramStart"/>
-      <w:r>
-        <w:rPr>
-          <w:rFonts w:ascii="Open Sans" w:eastAsia="Times New Roman" w:hAnsi="Open Sans" w:cs="Open Sans"/>
-          <w:color w:val="333333"/>
-          <w:sz w:val="24"/>
-          <w:szCs w:val="24"/>
-          <w:lang w:eastAsia="en-AU"/>
-        </w:rPr>
-        <w:t>include</w:t>
-      </w:r>
-      <w:proofErr w:type="gramEnd"/>
+      <w:r>
+        <w:rPr>
+          <w:rFonts w:ascii="Open Sans" w:eastAsia="Times New Roman" w:hAnsi="Open Sans" w:cs="Open Sans"/>
+          <w:color w:val="333333"/>
+          <w:sz w:val="24"/>
+          <w:szCs w:val="24"/>
+          <w:lang w:eastAsia="en-AU"/>
+        </w:rPr>
+        <w:t>includes</w:t>
+      </w:r>
       <w:r>
         <w:rPr>
           <w:rFonts w:ascii="Open Sans" w:eastAsia="Times New Roman" w:hAnsi="Open Sans" w:cs="Open Sans"/>
@@ -432,6 +430,39 @@
         <w:t>addressed</w:t>
       </w:r>
       <w:proofErr w:type="gramEnd"/>
+    </w:p>
+    <w:p>
+      <w:pPr>
+        <w:pStyle w:val="ListParagraph"/>
+        <w:numPr>
+          <w:ilvl w:val="1"/>
+          <w:numId w:val="3"/>
+        </w:numPr>
+        <w:rPr>
+          <w:color w:val="FF0000"/>
+          <w:highlight w:val="yellow"/>
+        </w:rPr>
+      </w:pPr>
+      <w:r>
+        <w:rPr>
+          <w:color w:val="FF0000"/>
+          <w:highlight w:val="yellow"/>
+        </w:rPr>
+        <w:t>Data Security – cloud storage and legal compliance issues</w:t>
+      </w:r>
+    </w:p>
+    <w:p>
+      <w:pPr>
+        <w:pStyle w:val="ListParagraph"/>
+        <w:numPr>
+          <w:ilvl w:val="1"/>
+          <w:numId w:val="3"/>
+        </w:numPr>
+        <w:rPr>
+          <w:color w:val="FF0000"/>
+          <w:highlight w:val="yellow"/>
+        </w:rPr>
+      </w:pPr>
     </w:p>
     <w:sectPr>
       <w:footerReference w:type="default" r:id="rId7"/>

</xml_diff>

<commit_message>
Updated the Reflection Document
</commit_message>
<xml_diff>
--- a/Reflection Document.docx
+++ b/Reflection Document.docx
@@ -4,36 +4,8 @@
   <w:body>
     <w:p>
       <w:pPr>
-        <w:pStyle w:val="Title"/>
         <w:ind w:left="-142"/>
         <w:jc w:val="center"/>
-        <w:rPr>
-          <w:rFonts w:eastAsia="Times New Roman"/>
-          <w:sz w:val="52"/>
-          <w:szCs w:val="52"/>
-        </w:rPr>
-      </w:pPr>
-      <w:r>
-        <w:rPr>
-          <w:rFonts w:eastAsia="Times New Roman"/>
-        </w:rPr>
-        <w:t xml:space="preserve">Project: </w:t>
-      </w:r>
-      <w:r>
-        <w:rPr>
-          <w:rFonts w:eastAsia="Times New Roman"/>
-          <w:sz w:val="52"/>
-          <w:szCs w:val="52"/>
-        </w:rPr>
-        <w:t>Cyber Resilience Assessment of an OFI</w:t>
-      </w:r>
-    </w:p>
-    <w:p/>
-    <w:p>
-      <w:pPr>
-        <w:ind w:left="-142"/>
-      </w:pPr>
-      <w:r>
         <w:rPr>
           <w:rStyle w:val="normaltextrun"/>
           <w:rFonts w:ascii="Calibri Light" w:eastAsiaTheme="majorEastAsia" w:hAnsi="Calibri Light" w:cs="Calibri Light"/>
@@ -43,8 +15,7 @@
           <w:szCs w:val="56"/>
           <w:u w:val="single"/>
         </w:rPr>
-        <w:t xml:space="preserve">Reflection </w:t>
-      </w:r>
+      </w:pPr>
       <w:r>
         <w:rPr>
           <w:rStyle w:val="normaltextrun"/>
@@ -55,7 +26,7 @@
           <w:szCs w:val="56"/>
           <w:u w:val="single"/>
         </w:rPr>
-        <w:t>D</w:t>
+        <w:t xml:space="preserve">Reflection </w:t>
       </w:r>
       <w:r>
         <w:rPr>
@@ -67,19 +38,111 @@
           <w:szCs w:val="56"/>
           <w:u w:val="single"/>
         </w:rPr>
+        <w:t>D</w:t>
+      </w:r>
+      <w:r>
+        <w:rPr>
+          <w:rStyle w:val="normaltextrun"/>
+          <w:rFonts w:ascii="Calibri Light" w:eastAsiaTheme="majorEastAsia" w:hAnsi="Calibri Light" w:cs="Calibri Light"/>
+          <w:b/>
+          <w:color w:val="2F5496" w:themeColor="accent1" w:themeShade="BF"/>
+          <w:sz w:val="56"/>
+          <w:szCs w:val="56"/>
+          <w:u w:val="single"/>
+        </w:rPr>
         <w:t>ocument</w:t>
       </w:r>
     </w:p>
     <w:p>
-      <w:r>
-        <w:rPr>
-          <w:rFonts w:ascii="Open Sans" w:eastAsia="Times New Roman" w:hAnsi="Open Sans" w:cs="Open Sans"/>
-          <w:color w:val="333333"/>
-          <w:sz w:val="24"/>
-          <w:szCs w:val="24"/>
-          <w:lang w:eastAsia="en-AU"/>
-        </w:rPr>
-        <w:t>(100-200 words reflecting on the project so far)</w:t>
+      <w:pPr>
+        <w:rPr>
+          <w:rFonts w:ascii="Open Sans" w:eastAsia="Times New Roman" w:hAnsi="Open Sans" w:cs="Open Sans"/>
+          <w:color w:val="333333"/>
+          <w:sz w:val="24"/>
+          <w:szCs w:val="24"/>
+          <w:lang w:eastAsia="en-AU"/>
+        </w:rPr>
+      </w:pPr>
+      <w:r>
+        <w:rPr>
+          <w:rFonts w:ascii="Open Sans" w:eastAsia="Times New Roman" w:hAnsi="Open Sans" w:cs="Open Sans"/>
+          <w:color w:val="333333"/>
+          <w:sz w:val="24"/>
+          <w:szCs w:val="24"/>
+          <w:lang w:eastAsia="en-AU"/>
+        </w:rPr>
+        <w:t>This project is a timely one to assist the bank in complying with recent regulations in Nigeria.</w:t>
+      </w:r>
+    </w:p>
+    <w:p>
+      <w:pPr>
+        <w:rPr>
+          <w:rFonts w:ascii="Open Sans" w:eastAsia="Times New Roman" w:hAnsi="Open Sans" w:cs="Open Sans"/>
+          <w:color w:val="333333"/>
+          <w:sz w:val="24"/>
+          <w:szCs w:val="24"/>
+          <w:lang w:eastAsia="en-AU"/>
+        </w:rPr>
+      </w:pPr>
+      <w:r>
+        <w:rPr>
+          <w:rFonts w:ascii="Open Sans" w:eastAsia="Times New Roman" w:hAnsi="Open Sans" w:cs="Open Sans"/>
+          <w:color w:val="333333"/>
+          <w:sz w:val="24"/>
+          <w:szCs w:val="24"/>
+          <w:lang w:eastAsia="en-AU"/>
+        </w:rPr>
+        <w:t>In</w:t>
+      </w:r>
+      <w:r>
+        <w:rPr>
+          <w:rFonts w:ascii="Open Sans" w:eastAsia="Times New Roman" w:hAnsi="Open Sans" w:cs="Open Sans"/>
+          <w:color w:val="333333"/>
+          <w:sz w:val="24"/>
+          <w:szCs w:val="24"/>
+          <w:lang w:eastAsia="en-AU"/>
+        </w:rPr>
+        <w:t xml:space="preserve"> the planning phase, the project has enjoyed good support from stakeholders. However, some issues </w:t>
+      </w:r>
+      <w:r>
+        <w:rPr>
+          <w:rFonts w:ascii="Open Sans" w:eastAsia="Times New Roman" w:hAnsi="Open Sans" w:cs="Open Sans"/>
+          <w:color w:val="333333"/>
+          <w:sz w:val="24"/>
+          <w:szCs w:val="24"/>
+          <w:lang w:eastAsia="en-AU"/>
+        </w:rPr>
+        <w:t>of</w:t>
+      </w:r>
+      <w:r>
+        <w:rPr>
+          <w:rFonts w:ascii="Open Sans" w:eastAsia="Times New Roman" w:hAnsi="Open Sans" w:cs="Open Sans"/>
+          <w:color w:val="333333"/>
+          <w:sz w:val="24"/>
+          <w:szCs w:val="24"/>
+          <w:lang w:eastAsia="en-AU"/>
+        </w:rPr>
+        <w:t xml:space="preserve"> impact </w:t>
+      </w:r>
+      <w:r>
+        <w:rPr>
+          <w:rFonts w:ascii="Open Sans" w:eastAsia="Times New Roman" w:hAnsi="Open Sans" w:cs="Open Sans"/>
+          <w:color w:val="333333"/>
+          <w:sz w:val="24"/>
+          <w:szCs w:val="24"/>
+          <w:lang w:eastAsia="en-AU"/>
+        </w:rPr>
+        <w:t>to project</w:t>
+      </w:r>
+      <w:r>
+        <w:rPr>
+          <w:rFonts w:ascii="Open Sans" w:eastAsia="Times New Roman" w:hAnsi="Open Sans" w:cs="Open Sans"/>
+          <w:color w:val="333333"/>
+          <w:sz w:val="24"/>
+          <w:szCs w:val="24"/>
+          <w:lang w:eastAsia="en-AU"/>
+        </w:rPr>
+        <w:t xml:space="preserve"> success have come to the fore. These are:</w:t>
       </w:r>
     </w:p>
     <w:p>
@@ -89,38 +152,88 @@
           <w:ilvl w:val="0"/>
           <w:numId w:val="3"/>
         </w:numPr>
-      </w:pPr>
-      <w:r>
-        <w:rPr>
-          <w:rFonts w:ascii="Open Sans" w:eastAsia="Times New Roman" w:hAnsi="Open Sans" w:cs="Open Sans"/>
-          <w:color w:val="333333"/>
-          <w:sz w:val="24"/>
-          <w:szCs w:val="24"/>
-          <w:lang w:eastAsia="en-AU"/>
-        </w:rPr>
-        <w:t xml:space="preserve">Starting this </w:t>
-      </w:r>
-      <w:proofErr w:type="gramStart"/>
-      <w:r>
-        <w:rPr>
-          <w:rFonts w:ascii="Open Sans" w:eastAsia="Times New Roman" w:hAnsi="Open Sans" w:cs="Open Sans"/>
-          <w:color w:val="333333"/>
-          <w:sz w:val="24"/>
-          <w:szCs w:val="24"/>
-          <w:lang w:eastAsia="en-AU"/>
-        </w:rPr>
-        <w:t>project</w:t>
-      </w:r>
-      <w:proofErr w:type="gramEnd"/>
-      <w:r>
-        <w:rPr>
-          <w:rFonts w:ascii="Open Sans" w:eastAsia="Times New Roman" w:hAnsi="Open Sans" w:cs="Open Sans"/>
-          <w:color w:val="333333"/>
-          <w:sz w:val="24"/>
-          <w:szCs w:val="24"/>
-          <w:lang w:eastAsia="en-AU"/>
-        </w:rPr>
-        <w:t xml:space="preserve"> I thought it was going to be easy.</w:t>
+        <w:rPr>
+          <w:b/>
+          <w:bCs/>
+        </w:rPr>
+      </w:pPr>
+      <w:r>
+        <w:rPr>
+          <w:rFonts w:ascii="Open Sans" w:eastAsia="Times New Roman" w:hAnsi="Open Sans" w:cs="Open Sans"/>
+          <w:b/>
+          <w:bCs/>
+          <w:color w:val="333333"/>
+          <w:sz w:val="24"/>
+          <w:szCs w:val="24"/>
+          <w:lang w:eastAsia="en-AU"/>
+        </w:rPr>
+        <w:t>Ethics</w:t>
+      </w:r>
+    </w:p>
+    <w:p>
+      <w:pPr>
+        <w:ind w:left="360"/>
+        <w:jc w:val="both"/>
+      </w:pPr>
+      <w:r>
+        <w:rPr>
+          <w:rFonts w:ascii="Open Sans" w:eastAsia="Times New Roman" w:hAnsi="Open Sans" w:cs="Open Sans"/>
+          <w:color w:val="333333"/>
+          <w:sz w:val="24"/>
+          <w:szCs w:val="24"/>
+          <w:lang w:eastAsia="en-AU"/>
+        </w:rPr>
+        <w:t>The</w:t>
+      </w:r>
+      <w:r>
+        <w:rPr>
+          <w:rFonts w:ascii="Open Sans" w:eastAsia="Times New Roman" w:hAnsi="Open Sans" w:cs="Open Sans"/>
+          <w:color w:val="333333"/>
+          <w:sz w:val="24"/>
+          <w:szCs w:val="24"/>
+          <w:lang w:eastAsia="en-AU"/>
+        </w:rPr>
+        <w:t>re is a</w:t>
+      </w:r>
+      <w:r>
+        <w:rPr>
+          <w:rFonts w:ascii="Open Sans" w:eastAsia="Times New Roman" w:hAnsi="Open Sans" w:cs="Open Sans"/>
+          <w:color w:val="333333"/>
+          <w:sz w:val="24"/>
+          <w:szCs w:val="24"/>
+          <w:lang w:eastAsia="en-AU"/>
+        </w:rPr>
+        <w:t xml:space="preserve"> need to anonymize the project entity to protect its cyber security </w:t>
+      </w:r>
+      <w:r>
+        <w:rPr>
+          <w:rFonts w:ascii="Open Sans" w:eastAsia="Times New Roman" w:hAnsi="Open Sans" w:cs="Open Sans"/>
+          <w:color w:val="333333"/>
+          <w:sz w:val="24"/>
+          <w:szCs w:val="24"/>
+          <w:lang w:eastAsia="en-AU"/>
+        </w:rPr>
+        <w:t xml:space="preserve">stance has </w:t>
+      </w:r>
+      <w:r>
+        <w:rPr>
+          <w:rFonts w:ascii="Open Sans" w:eastAsia="Times New Roman" w:hAnsi="Open Sans" w:cs="Open Sans"/>
+          <w:color w:val="333333"/>
+          <w:sz w:val="24"/>
+          <w:szCs w:val="24"/>
+          <w:lang w:eastAsia="en-AU"/>
+        </w:rPr>
+        <w:t xml:space="preserve">resulted in the need to use encryption in some </w:t>
+      </w:r>
+      <w:r>
+        <w:rPr>
+          <w:rFonts w:ascii="Open Sans" w:eastAsia="Times New Roman" w:hAnsi="Open Sans" w:cs="Open Sans"/>
+          <w:color w:val="333333"/>
+          <w:sz w:val="24"/>
+          <w:szCs w:val="24"/>
+          <w:lang w:eastAsia="en-AU"/>
+        </w:rPr>
+        <w:t>communication.</w:t>
       </w:r>
     </w:p>
     <w:p>
@@ -130,16 +243,218 @@
           <w:ilvl w:val="0"/>
           <w:numId w:val="3"/>
         </w:numPr>
-      </w:pPr>
-      <w:r>
-        <w:rPr>
-          <w:rFonts w:ascii="Open Sans" w:eastAsia="Times New Roman" w:hAnsi="Open Sans" w:cs="Open Sans"/>
-          <w:color w:val="333333"/>
-          <w:sz w:val="24"/>
-          <w:szCs w:val="24"/>
-          <w:lang w:eastAsia="en-AU"/>
-        </w:rPr>
-        <w:t xml:space="preserve">Learnt there are a few things that needed to be considered such as </w:t>
+        <w:rPr>
+          <w:rFonts w:ascii="Open Sans" w:eastAsia="Times New Roman" w:hAnsi="Open Sans" w:cs="Open Sans"/>
+          <w:b/>
+          <w:bCs/>
+          <w:color w:val="333333"/>
+          <w:sz w:val="24"/>
+          <w:szCs w:val="24"/>
+          <w:lang w:eastAsia="en-AU"/>
+        </w:rPr>
+      </w:pPr>
+      <w:r>
+        <w:rPr>
+          <w:rFonts w:ascii="Open Sans" w:eastAsia="Times New Roman" w:hAnsi="Open Sans" w:cs="Open Sans"/>
+          <w:b/>
+          <w:bCs/>
+          <w:color w:val="333333"/>
+          <w:sz w:val="24"/>
+          <w:szCs w:val="24"/>
+          <w:lang w:eastAsia="en-AU"/>
+        </w:rPr>
+        <w:t xml:space="preserve">Privacy </w:t>
+      </w:r>
+    </w:p>
+    <w:p>
+      <w:pPr>
+        <w:ind w:left="360"/>
+        <w:rPr>
+          <w:rFonts w:ascii="Open Sans" w:eastAsia="Times New Roman" w:hAnsi="Open Sans" w:cs="Open Sans"/>
+          <w:color w:val="333333"/>
+          <w:sz w:val="24"/>
+          <w:szCs w:val="24"/>
+          <w:lang w:eastAsia="en-AU"/>
+        </w:rPr>
+      </w:pPr>
+      <w:r>
+        <w:rPr>
+          <w:rFonts w:ascii="Open Sans" w:eastAsia="Times New Roman" w:hAnsi="Open Sans" w:cs="Open Sans"/>
+          <w:color w:val="333333"/>
+          <w:sz w:val="24"/>
+          <w:szCs w:val="24"/>
+          <w:lang w:eastAsia="en-AU"/>
+        </w:rPr>
+        <w:t>T</w:t>
+      </w:r>
+      <w:r>
+        <w:rPr>
+          <w:rFonts w:ascii="Open Sans" w:eastAsia="Times New Roman" w:hAnsi="Open Sans" w:cs="Open Sans"/>
+          <w:color w:val="333333"/>
+          <w:sz w:val="24"/>
+          <w:szCs w:val="24"/>
+          <w:lang w:eastAsia="en-AU"/>
+        </w:rPr>
+        <w:t>he Nigerian Data Protection Regulation does not consider Australia a</w:t>
+      </w:r>
+      <w:r>
+        <w:rPr>
+          <w:rFonts w:ascii="Open Sans" w:eastAsia="Times New Roman" w:hAnsi="Open Sans" w:cs="Open Sans"/>
+          <w:color w:val="333333"/>
+          <w:sz w:val="24"/>
+          <w:szCs w:val="24"/>
+          <w:lang w:eastAsia="en-AU"/>
+        </w:rPr>
+        <w:t>s</w:t>
+      </w:r>
+      <w:r>
+        <w:rPr>
+          <w:rFonts w:ascii="Open Sans" w:eastAsia="Times New Roman" w:hAnsi="Open Sans" w:cs="Open Sans"/>
+          <w:color w:val="333333"/>
+          <w:sz w:val="24"/>
+          <w:szCs w:val="24"/>
+          <w:lang w:eastAsia="en-AU"/>
+        </w:rPr>
+        <w:t xml:space="preserve"> having adequate data protection laws</w:t>
+      </w:r>
+      <w:r>
+        <w:rPr>
+          <w:rFonts w:ascii="Open Sans" w:eastAsia="Times New Roman" w:hAnsi="Open Sans" w:cs="Open Sans"/>
+          <w:color w:val="333333"/>
+          <w:sz w:val="24"/>
+          <w:szCs w:val="24"/>
+          <w:lang w:eastAsia="en-AU"/>
+        </w:rPr>
+        <w:t xml:space="preserve">, hence, </w:t>
+      </w:r>
+      <w:r>
+        <w:rPr>
+          <w:rFonts w:ascii="Open Sans" w:eastAsia="Times New Roman" w:hAnsi="Open Sans" w:cs="Open Sans"/>
+          <w:color w:val="333333"/>
+          <w:sz w:val="24"/>
+          <w:szCs w:val="24"/>
+          <w:lang w:eastAsia="en-AU"/>
+        </w:rPr>
+        <w:t xml:space="preserve">Personal Data cannot be transferred or stored in Australia. </w:t>
+      </w:r>
+    </w:p>
+    <w:p>
+      <w:pPr>
+        <w:ind w:left="360"/>
+        <w:rPr>
+          <w:rFonts w:ascii="Open Sans" w:eastAsia="Times New Roman" w:hAnsi="Open Sans" w:cs="Open Sans"/>
+          <w:color w:val="333333"/>
+          <w:sz w:val="24"/>
+          <w:szCs w:val="24"/>
+          <w:lang w:eastAsia="en-AU"/>
+        </w:rPr>
+      </w:pPr>
+      <w:r>
+        <w:rPr>
+          <w:rFonts w:ascii="Open Sans" w:eastAsia="Times New Roman" w:hAnsi="Open Sans" w:cs="Open Sans"/>
+          <w:color w:val="333333"/>
+          <w:sz w:val="24"/>
+          <w:szCs w:val="24"/>
+          <w:lang w:eastAsia="en-AU"/>
+        </w:rPr>
+        <w:t>Since t</w:t>
+      </w:r>
+      <w:r>
+        <w:rPr>
+          <w:rFonts w:ascii="Open Sans" w:eastAsia="Times New Roman" w:hAnsi="Open Sans" w:cs="Open Sans"/>
+          <w:color w:val="333333"/>
+          <w:sz w:val="24"/>
+          <w:szCs w:val="24"/>
+          <w:lang w:eastAsia="en-AU"/>
+        </w:rPr>
+        <w:t>he project may come across Personal Data</w:t>
+      </w:r>
+      <w:r>
+        <w:rPr>
+          <w:rFonts w:ascii="Open Sans" w:eastAsia="Times New Roman" w:hAnsi="Open Sans" w:cs="Open Sans"/>
+          <w:color w:val="333333"/>
+          <w:sz w:val="24"/>
+          <w:szCs w:val="24"/>
+          <w:lang w:eastAsia="en-AU"/>
+        </w:rPr>
+        <w:t xml:space="preserve"> in execution, for compliance, such </w:t>
+      </w:r>
+      <w:r>
+        <w:rPr>
+          <w:rFonts w:ascii="Open Sans" w:eastAsia="Times New Roman" w:hAnsi="Open Sans" w:cs="Open Sans"/>
+          <w:color w:val="333333"/>
+          <w:sz w:val="24"/>
+          <w:szCs w:val="24"/>
+          <w:lang w:eastAsia="en-AU"/>
+        </w:rPr>
+        <w:t>Personal Data collected will have to be stored in a passworded folder in Nigeria.</w:t>
+      </w:r>
+    </w:p>
+    <w:p>
+      <w:pPr>
+        <w:pStyle w:val="ListParagraph"/>
+        <w:numPr>
+          <w:ilvl w:val="0"/>
+          <w:numId w:val="3"/>
+        </w:numPr>
+        <w:rPr>
+          <w:rFonts w:ascii="Open Sans" w:eastAsia="Times New Roman" w:hAnsi="Open Sans" w:cs="Open Sans"/>
+          <w:b/>
+          <w:bCs/>
+          <w:color w:val="333333"/>
+          <w:sz w:val="24"/>
+          <w:szCs w:val="24"/>
+          <w:lang w:eastAsia="en-AU"/>
+        </w:rPr>
+      </w:pPr>
+      <w:r>
+        <w:rPr>
+          <w:rFonts w:ascii="Open Sans" w:eastAsia="Times New Roman" w:hAnsi="Open Sans" w:cs="Open Sans"/>
+          <w:b/>
+          <w:bCs/>
+          <w:color w:val="333333"/>
+          <w:sz w:val="24"/>
+          <w:szCs w:val="24"/>
+          <w:lang w:eastAsia="en-AU"/>
+        </w:rPr>
+        <w:t>Country Risk</w:t>
+      </w:r>
+      <w:r>
+        <w:rPr>
+          <w:rFonts w:ascii="Open Sans" w:eastAsia="Times New Roman" w:hAnsi="Open Sans" w:cs="Open Sans"/>
+          <w:b/>
+          <w:bCs/>
+          <w:color w:val="333333"/>
+          <w:sz w:val="24"/>
+          <w:szCs w:val="24"/>
+          <w:lang w:eastAsia="en-AU"/>
+        </w:rPr>
+        <w:t xml:space="preserve"> </w:t>
+      </w:r>
+    </w:p>
+    <w:p>
+      <w:pPr>
+        <w:ind w:left="360"/>
+      </w:pPr>
+      <w:r>
+        <w:rPr>
+          <w:rFonts w:ascii="Open Sans" w:eastAsia="Times New Roman" w:hAnsi="Open Sans" w:cs="Open Sans"/>
+          <w:color w:val="333333"/>
+          <w:sz w:val="24"/>
+          <w:szCs w:val="24"/>
+          <w:lang w:eastAsia="en-AU"/>
+        </w:rPr>
+        <w:t xml:space="preserve">Arising from </w:t>
+      </w:r>
+      <w:r>
+        <w:rPr>
+          <w:rFonts w:ascii="Open Sans" w:eastAsia="Times New Roman" w:hAnsi="Open Sans" w:cs="Open Sans"/>
+          <w:color w:val="333333"/>
+          <w:sz w:val="24"/>
+          <w:szCs w:val="24"/>
+          <w:lang w:eastAsia="en-AU"/>
+        </w:rPr>
+        <w:t>the international nature of this project, the following have become important:</w:t>
       </w:r>
     </w:p>
     <w:p>
@@ -158,7 +473,7 @@
           <w:szCs w:val="24"/>
           <w:lang w:eastAsia="en-AU"/>
         </w:rPr>
-        <w:t>Ethics</w:t>
+        <w:t>Political Risk – election, civil strife etc</w:t>
       </w:r>
     </w:p>
     <w:p>
@@ -177,7 +492,7 @@
           <w:szCs w:val="24"/>
           <w:lang w:eastAsia="en-AU"/>
         </w:rPr>
-        <w:t>Stakeholder Management</w:t>
+        <w:t xml:space="preserve">Economic Risks </w:t>
       </w:r>
     </w:p>
     <w:p>
@@ -196,152 +511,6 @@
           <w:szCs w:val="24"/>
           <w:lang w:eastAsia="en-AU"/>
         </w:rPr>
-        <w:t>Privacy issues</w:t>
-      </w:r>
-    </w:p>
-    <w:p>
-      <w:pPr>
-        <w:pStyle w:val="ListParagraph"/>
-        <w:numPr>
-          <w:ilvl w:val="0"/>
-          <w:numId w:val="3"/>
-        </w:numPr>
-      </w:pPr>
-      <w:proofErr w:type="gramStart"/>
-      <w:r>
-        <w:rPr>
-          <w:rFonts w:ascii="Open Sans" w:eastAsia="Times New Roman" w:hAnsi="Open Sans" w:cs="Open Sans"/>
-          <w:color w:val="333333"/>
-          <w:sz w:val="24"/>
-          <w:szCs w:val="24"/>
-          <w:lang w:eastAsia="en-AU"/>
-        </w:rPr>
-        <w:t>Also</w:t>
-      </w:r>
-      <w:proofErr w:type="gramEnd"/>
-      <w:r>
-        <w:rPr>
-          <w:rFonts w:ascii="Open Sans" w:eastAsia="Times New Roman" w:hAnsi="Open Sans" w:cs="Open Sans"/>
-          <w:color w:val="333333"/>
-          <w:sz w:val="24"/>
-          <w:szCs w:val="24"/>
-          <w:lang w:eastAsia="en-AU"/>
-        </w:rPr>
-        <w:t xml:space="preserve"> the challenges with Cybersecurity risks such as keeping valuable information out of prying eyes becomes an issue with this project, hence anonymizing the enterprise.</w:t>
-      </w:r>
-    </w:p>
-    <w:p>
-      <w:pPr>
-        <w:pStyle w:val="ListParagraph"/>
-        <w:numPr>
-          <w:ilvl w:val="0"/>
-          <w:numId w:val="3"/>
-        </w:numPr>
-      </w:pPr>
-      <w:r>
-        <w:rPr>
-          <w:rFonts w:ascii="Open Sans" w:eastAsia="Times New Roman" w:hAnsi="Open Sans" w:cs="Open Sans"/>
-          <w:color w:val="333333"/>
-          <w:sz w:val="24"/>
-          <w:szCs w:val="24"/>
-          <w:lang w:eastAsia="en-AU"/>
-        </w:rPr>
-        <w:t>Use of PGP for communicating encrypted to ECU</w:t>
-      </w:r>
-    </w:p>
-    <w:p>
-      <w:pPr>
-        <w:pStyle w:val="ListParagraph"/>
-        <w:numPr>
-          <w:ilvl w:val="0"/>
-          <w:numId w:val="3"/>
-        </w:numPr>
-      </w:pPr>
-      <w:r>
-        <w:rPr>
-          <w:rFonts w:ascii="Open Sans" w:eastAsia="Times New Roman" w:hAnsi="Open Sans" w:cs="Open Sans"/>
-          <w:color w:val="333333"/>
-          <w:sz w:val="24"/>
-          <w:szCs w:val="24"/>
-          <w:lang w:eastAsia="en-AU"/>
-        </w:rPr>
-        <w:t xml:space="preserve">Country Risk, in projects carried out internationally is an often omitted area, and the coverage so far has shown this. This </w:t>
-      </w:r>
-      <w:r>
-        <w:rPr>
-          <w:rFonts w:ascii="Open Sans" w:eastAsia="Times New Roman" w:hAnsi="Open Sans" w:cs="Open Sans"/>
-          <w:color w:val="333333"/>
-          <w:sz w:val="24"/>
-          <w:szCs w:val="24"/>
-          <w:lang w:eastAsia="en-AU"/>
-        </w:rPr>
-        <w:t>includes</w:t>
-      </w:r>
-      <w:r>
-        <w:rPr>
-          <w:rFonts w:ascii="Open Sans" w:eastAsia="Times New Roman" w:hAnsi="Open Sans" w:cs="Open Sans"/>
-          <w:color w:val="333333"/>
-          <w:sz w:val="24"/>
-          <w:szCs w:val="24"/>
-          <w:lang w:eastAsia="en-AU"/>
-        </w:rPr>
-        <w:t>:</w:t>
-      </w:r>
-    </w:p>
-    <w:p>
-      <w:pPr>
-        <w:pStyle w:val="ListParagraph"/>
-        <w:numPr>
-          <w:ilvl w:val="1"/>
-          <w:numId w:val="3"/>
-        </w:numPr>
-      </w:pPr>
-      <w:r>
-        <w:rPr>
-          <w:rFonts w:ascii="Open Sans" w:eastAsia="Times New Roman" w:hAnsi="Open Sans" w:cs="Open Sans"/>
-          <w:color w:val="333333"/>
-          <w:sz w:val="24"/>
-          <w:szCs w:val="24"/>
-          <w:lang w:eastAsia="en-AU"/>
-        </w:rPr>
-        <w:t>Political Risk – election, civil strife etc</w:t>
-      </w:r>
-    </w:p>
-    <w:p>
-      <w:pPr>
-        <w:pStyle w:val="ListParagraph"/>
-        <w:numPr>
-          <w:ilvl w:val="1"/>
-          <w:numId w:val="3"/>
-        </w:numPr>
-      </w:pPr>
-      <w:r>
-        <w:rPr>
-          <w:rFonts w:ascii="Open Sans" w:eastAsia="Times New Roman" w:hAnsi="Open Sans" w:cs="Open Sans"/>
-          <w:color w:val="333333"/>
-          <w:sz w:val="24"/>
-          <w:szCs w:val="24"/>
-          <w:lang w:eastAsia="en-AU"/>
-        </w:rPr>
-        <w:t>Economic Risks – mitigating against</w:t>
-      </w:r>
-    </w:p>
-    <w:p>
-      <w:pPr>
-        <w:pStyle w:val="ListParagraph"/>
-        <w:numPr>
-          <w:ilvl w:val="1"/>
-          <w:numId w:val="3"/>
-        </w:numPr>
-      </w:pPr>
-      <w:r>
-        <w:rPr>
-          <w:rFonts w:ascii="Open Sans" w:eastAsia="Times New Roman" w:hAnsi="Open Sans" w:cs="Open Sans"/>
-          <w:color w:val="333333"/>
-          <w:sz w:val="24"/>
-          <w:szCs w:val="24"/>
-          <w:lang w:eastAsia="en-AU"/>
-        </w:rPr>
         <w:t>Infrastructure – some things that have been taken as given in Australia are of big consideration here. Amongst these are:</w:t>
       </w:r>
     </w:p>
@@ -405,69 +574,39 @@
     <w:p>
       <w:pPr>
         <w:pStyle w:val="ListParagraph"/>
-        <w:numPr>
-          <w:ilvl w:val="1"/>
-          <w:numId w:val="3"/>
-        </w:numPr>
+        <w:ind w:left="0"/>
         <w:rPr>
           <w:color w:val="FF0000"/>
           <w:highlight w:val="yellow"/>
         </w:rPr>
       </w:pPr>
-      <w:r>
-        <w:rPr>
-          <w:color w:val="FF0000"/>
-          <w:highlight w:val="yellow"/>
-        </w:rPr>
-        <w:t xml:space="preserve">Challenges encountered and how they were </w:t>
-      </w:r>
-      <w:proofErr w:type="gramStart"/>
-      <w:r>
-        <w:rPr>
-          <w:color w:val="FF0000"/>
-          <w:highlight w:val="yellow"/>
-        </w:rPr>
-        <w:t>addressed</w:t>
-      </w:r>
-      <w:proofErr w:type="gramEnd"/>
-    </w:p>
-    <w:p>
-      <w:pPr>
-        <w:pStyle w:val="ListParagraph"/>
-        <w:numPr>
-          <w:ilvl w:val="1"/>
-          <w:numId w:val="3"/>
-        </w:numPr>
-        <w:rPr>
-          <w:color w:val="FF0000"/>
-          <w:highlight w:val="yellow"/>
-        </w:rPr>
-      </w:pPr>
-      <w:r>
-        <w:rPr>
-          <w:color w:val="FF0000"/>
-          <w:highlight w:val="yellow"/>
-        </w:rPr>
-        <w:t>Data Security – cloud storage and legal compliance issues</w:t>
-      </w:r>
-    </w:p>
-    <w:p>
-      <w:pPr>
-        <w:pStyle w:val="ListParagraph"/>
-        <w:numPr>
-          <w:ilvl w:val="1"/>
-          <w:numId w:val="3"/>
-        </w:numPr>
-        <w:rPr>
-          <w:color w:val="FF0000"/>
-          <w:highlight w:val="yellow"/>
-        </w:rPr>
-      </w:pPr>
+    </w:p>
+    <w:p>
+      <w:pPr>
+        <w:ind w:left="360"/>
+        <w:rPr>
+          <w:rFonts w:ascii="Open Sans" w:eastAsia="Times New Roman" w:hAnsi="Open Sans" w:cs="Open Sans"/>
+          <w:color w:val="333333"/>
+          <w:sz w:val="24"/>
+          <w:szCs w:val="24"/>
+          <w:lang w:eastAsia="en-AU"/>
+        </w:rPr>
+      </w:pPr>
+      <w:r>
+        <w:rPr>
+          <w:rFonts w:ascii="Open Sans" w:eastAsia="Times New Roman" w:hAnsi="Open Sans" w:cs="Open Sans"/>
+          <w:color w:val="333333"/>
+          <w:sz w:val="24"/>
+          <w:szCs w:val="24"/>
+          <w:lang w:eastAsia="en-AU"/>
+        </w:rPr>
+        <w:t>Overall, this project offers a significant opportunity to implement learning outcomes in the real world for the benefit of an enterprise</w:t>
+      </w:r>
     </w:p>
     <w:sectPr>
       <w:footerReference w:type="default" r:id="rId7"/>
       <w:pgSz w:w="11906" w:h="16838"/>
-      <w:pgMar w:top="1440" w:right="1133" w:bottom="1440" w:left="1440" w:header="708" w:footer="708" w:gutter="0"/>
+      <w:pgMar w:top="993" w:right="1133" w:bottom="1440" w:left="1440" w:header="708" w:footer="708" w:gutter="0"/>
       <w:cols w:space="708"/>
       <w:docGrid w:linePitch="360"/>
     </w:sectPr>
@@ -519,8 +658,23 @@
       <w:p>
         <w:pPr>
           <w:pStyle w:val="Footer"/>
-          <w:jc w:val="right"/>
+          <w:tabs>
+            <w:tab w:val="clear" w:pos="9026"/>
+            <w:tab w:val="right" w:pos="8222"/>
+          </w:tabs>
         </w:pPr>
+        <w:r>
+          <w:t>Project: Cyber Resilience Assessment of an OFI</w:t>
+        </w:r>
+        <w:r>
+          <w:tab/>
+        </w:r>
+        <w:r>
+          <w:tab/>
+        </w:r>
+        <w:r>
+          <w:tab/>
+        </w:r>
         <w:r>
           <w:fldChar w:fldCharType="begin"/>
         </w:r>
@@ -676,7 +830,7 @@
       <w:lvlText w:val=""/>
       <w:lvlJc w:val="left"/>
       <w:pPr>
-        <w:ind w:left="720" w:hanging="360"/>
+        <w:ind w:left="360" w:hanging="360"/>
       </w:pPr>
       <w:rPr>
         <w:rFonts w:ascii="Symbol" w:hAnsi="Symbol" w:hint="default"/>
@@ -688,7 +842,7 @@
       <w:lvlText w:val="o"/>
       <w:lvlJc w:val="left"/>
       <w:pPr>
-        <w:ind w:left="1440" w:hanging="360"/>
+        <w:ind w:left="1080" w:hanging="360"/>
       </w:pPr>
       <w:rPr>
         <w:rFonts w:ascii="Courier New" w:hAnsi="Courier New" w:cs="Courier New" w:hint="default"/>
@@ -700,7 +854,7 @@
       <w:lvlText w:val=""/>
       <w:lvlJc w:val="left"/>
       <w:pPr>
-        <w:ind w:left="2160" w:hanging="360"/>
+        <w:ind w:left="1800" w:hanging="360"/>
       </w:pPr>
       <w:rPr>
         <w:rFonts w:ascii="Wingdings" w:hAnsi="Wingdings" w:hint="default"/>
@@ -712,7 +866,7 @@
       <w:lvlText w:val=""/>
       <w:lvlJc w:val="left"/>
       <w:pPr>
-        <w:ind w:left="2880" w:hanging="360"/>
+        <w:ind w:left="2520" w:hanging="360"/>
       </w:pPr>
       <w:rPr>
         <w:rFonts w:ascii="Symbol" w:hAnsi="Symbol" w:hint="default"/>
@@ -724,7 +878,7 @@
       <w:lvlText w:val="o"/>
       <w:lvlJc w:val="left"/>
       <w:pPr>
-        <w:ind w:left="3600" w:hanging="360"/>
+        <w:ind w:left="3240" w:hanging="360"/>
       </w:pPr>
       <w:rPr>
         <w:rFonts w:ascii="Courier New" w:hAnsi="Courier New" w:cs="Courier New" w:hint="default"/>
@@ -736,7 +890,7 @@
       <w:lvlText w:val=""/>
       <w:lvlJc w:val="left"/>
       <w:pPr>
-        <w:ind w:left="4320" w:hanging="360"/>
+        <w:ind w:left="3960" w:hanging="360"/>
       </w:pPr>
       <w:rPr>
         <w:rFonts w:ascii="Wingdings" w:hAnsi="Wingdings" w:hint="default"/>
@@ -748,7 +902,7 @@
       <w:lvlText w:val=""/>
       <w:lvlJc w:val="left"/>
       <w:pPr>
-        <w:ind w:left="5040" w:hanging="360"/>
+        <w:ind w:left="4680" w:hanging="360"/>
       </w:pPr>
       <w:rPr>
         <w:rFonts w:ascii="Symbol" w:hAnsi="Symbol" w:hint="default"/>
@@ -760,7 +914,7 @@
       <w:lvlText w:val="o"/>
       <w:lvlJc w:val="left"/>
       <w:pPr>
-        <w:ind w:left="5760" w:hanging="360"/>
+        <w:ind w:left="5400" w:hanging="360"/>
       </w:pPr>
       <w:rPr>
         <w:rFonts w:ascii="Courier New" w:hAnsi="Courier New" w:cs="Courier New" w:hint="default"/>
@@ -772,7 +926,7 @@
       <w:lvlText w:val=""/>
       <w:lvlJc w:val="left"/>
       <w:pPr>
-        <w:ind w:left="6480" w:hanging="360"/>
+        <w:ind w:left="6120" w:hanging="360"/>
       </w:pPr>
       <w:rPr>
         <w:rFonts w:ascii="Wingdings" w:hAnsi="Wingdings" w:hint="default"/>

</xml_diff>